<commit_message>
Some changes after revision
</commit_message>
<xml_diff>
--- a/GDocs_Files/03_FunctionalSafetyConcept_LaneAssistance_Template.docx
+++ b/GDocs_Files/03_FunctionalSafetyConcept_LaneAssistance_Template.docx
@@ -635,7 +635,6 @@
           <w:p>
             <w:pPr>
               <w:widowControl w:val="0"/>
-              <w:spacing w:after="60" w:before="60" w:line="276" w:lineRule="auto"/>
               <w:contextualSpacing w:val="0"/>
               <w:rPr>
                 <w:rFonts w:ascii="Calibri" w:cs="Calibri" w:eastAsia="Calibri" w:hAnsi="Calibri"/>
@@ -645,8 +644,12 @@
             </w:pPr>
             <w:r>
               <w:rPr>
-                <w:rtl w:val="0"/>
-              </w:rPr>
+                <w:rFonts w:ascii="Calibri" w:cs="Calibri" w:eastAsia="Calibri" w:hAnsi="Calibri"/>
+                <w:sz w:val="22"/>
+                <w:szCs w:val="22"/>
+                <w:rtl w:val="0"/>
+              </w:rPr>
+              <w:t xml:space="preserve">2018-03-29</w:t>
             </w:r>
           </w:p>
         </w:tc>
@@ -655,7 +658,6 @@
           <w:p>
             <w:pPr>
               <w:widowControl w:val="0"/>
-              <w:spacing w:after="60" w:before="60" w:line="276" w:lineRule="auto"/>
               <w:contextualSpacing w:val="0"/>
               <w:rPr>
                 <w:rFonts w:ascii="Calibri" w:cs="Calibri" w:eastAsia="Calibri" w:hAnsi="Calibri"/>
@@ -665,8 +667,12 @@
             </w:pPr>
             <w:r>
               <w:rPr>
-                <w:rtl w:val="0"/>
-              </w:rPr>
+                <w:rFonts w:ascii="Calibri" w:cs="Calibri" w:eastAsia="Calibri" w:hAnsi="Calibri"/>
+                <w:sz w:val="22"/>
+                <w:szCs w:val="22"/>
+                <w:rtl w:val="0"/>
+              </w:rPr>
+              <w:t xml:space="preserve">1.0</w:t>
             </w:r>
           </w:p>
         </w:tc>
@@ -675,7 +681,6 @@
           <w:p>
             <w:pPr>
               <w:widowControl w:val="0"/>
-              <w:spacing w:after="60" w:before="60" w:line="276" w:lineRule="auto"/>
               <w:contextualSpacing w:val="0"/>
               <w:rPr>
                 <w:rFonts w:ascii="Calibri" w:cs="Calibri" w:eastAsia="Calibri" w:hAnsi="Calibri"/>
@@ -685,8 +690,12 @@
             </w:pPr>
             <w:r>
               <w:rPr>
-                <w:rtl w:val="0"/>
-              </w:rPr>
+                <w:rFonts w:ascii="Calibri" w:cs="Calibri" w:eastAsia="Calibri" w:hAnsi="Calibri"/>
+                <w:sz w:val="22"/>
+                <w:szCs w:val="22"/>
+                <w:rtl w:val="0"/>
+              </w:rPr>
+              <w:t xml:space="preserve">Felipe A. L. Reis</w:t>
             </w:r>
           </w:p>
         </w:tc>
@@ -695,7 +704,6 @@
           <w:p>
             <w:pPr>
               <w:widowControl w:val="0"/>
-              <w:spacing w:after="60" w:before="60" w:line="276" w:lineRule="auto"/>
               <w:contextualSpacing w:val="0"/>
               <w:rPr>
                 <w:rFonts w:ascii="Calibri" w:cs="Calibri" w:eastAsia="Calibri" w:hAnsi="Calibri"/>
@@ -705,8 +713,12 @@
             </w:pPr>
             <w:r>
               <w:rPr>
-                <w:rtl w:val="0"/>
-              </w:rPr>
+                <w:rFonts w:ascii="Calibri" w:cs="Calibri" w:eastAsia="Calibri" w:hAnsi="Calibri"/>
+                <w:sz w:val="22"/>
+                <w:szCs w:val="22"/>
+                <w:rtl w:val="0"/>
+              </w:rPr>
+              <w:t xml:space="preserve">Second submission.</w:t>
             </w:r>
           </w:p>
         </w:tc>
@@ -3536,36 +3548,36 @@
                 <w:szCs w:val="22"/>
                 <w:rtl w:val="0"/>
               </w:rPr>
-              <w:t xml:space="preserve">LESS</w:t>
-            </w:r>
-          </w:p>
-        </w:tc>
-        <w:tc>
-          <w:tcPr>
-            <w:tcMar>
-              <w:top w:w="100.0" w:type="dxa"/>
-              <w:left w:w="100.0" w:type="dxa"/>
-              <w:bottom w:w="100.0" w:type="dxa"/>
-              <w:right w:w="100.0" w:type="dxa"/>
-            </w:tcMar>
-          </w:tcPr>
-          <w:p>
-            <w:pPr>
-              <w:widowControl w:val="0"/>
-              <w:spacing w:line="240" w:lineRule="auto"/>
-              <w:contextualSpacing w:val="0"/>
-              <w:rPr>
-                <w:sz w:val="22"/>
-                <w:szCs w:val="22"/>
-              </w:rPr>
-            </w:pPr>
-            <w:r>
-              <w:rPr>
-                <w:sz w:val="22"/>
-                <w:szCs w:val="22"/>
-                <w:rtl w:val="0"/>
-              </w:rPr>
-              <w:t xml:space="preserve">LDW applies a torque so small, not perceived by the driver, that can’t see that the car is leaving the lane.</w:t>
+              <w:t xml:space="preserve">MORE</w:t>
+            </w:r>
+          </w:p>
+        </w:tc>
+        <w:tc>
+          <w:tcPr>
+            <w:tcMar>
+              <w:top w:w="100.0" w:type="dxa"/>
+              <w:left w:w="100.0" w:type="dxa"/>
+              <w:bottom w:w="100.0" w:type="dxa"/>
+              <w:right w:w="100.0" w:type="dxa"/>
+            </w:tcMar>
+          </w:tcPr>
+          <w:p>
+            <w:pPr>
+              <w:widowControl w:val="0"/>
+              <w:spacing w:after="0" w:before="0" w:line="240" w:lineRule="auto"/>
+              <w:contextualSpacing w:val="0"/>
+              <w:rPr>
+                <w:sz w:val="22"/>
+                <w:szCs w:val="22"/>
+              </w:rPr>
+            </w:pPr>
+            <w:r>
+              <w:rPr>
+                <w:sz w:val="22"/>
+                <w:szCs w:val="22"/>
+                <w:rtl w:val="0"/>
+              </w:rPr>
+              <w:t xml:space="preserve">LDW applies a torque with higher frequency than recommended causing difficult to the driver control the car.</w:t>
             </w:r>
           </w:p>
           <w:p>
@@ -3790,7 +3802,7 @@
                 <w:szCs w:val="22"/>
                 <w:rtl w:val="0"/>
               </w:rPr>
-              <w:t xml:space="preserve">LDW works but LKA don’t, misleading the driver.</w:t>
+              <w:t xml:space="preserve">LKA is not limited in time, then it just not avoid the driver takes the hands off the wheel.</w:t>
             </w:r>
           </w:p>
         </w:tc>

</xml_diff>